<commit_message>
ADD and UPDATE: Created Heartrate Sensor Summary and modified Cadence Sensor Summary
</commit_message>
<xml_diff>
--- a/Research/Sensor Summaries/Cadence Sensor Summary.docx
+++ b/Research/Sensor Summaries/Cadence Sensor Summary.docx
@@ -59,19 +59,7 @@
           <w:rPr>
             <w:rStyle w:val="Hyperlink"/>
           </w:rPr>
-          <w:t>https://au.wahoofitness.com/devices/bike-sensors/speed-and-cadence-sensors-b</w:t>
-        </w:r>
-        <w:r>
-          <w:rPr>
-            <w:rStyle w:val="Hyperlink"/>
-          </w:rPr>
-          <w:t>u</w:t>
-        </w:r>
-        <w:r>
-          <w:rPr>
-            <w:rStyle w:val="Hyperlink"/>
-          </w:rPr>
-          <w:t>ndle</w:t>
+          <w:t>https://au.wahoofitness.com/devices/bike-sensors/speed-and-cadence-sensors-bundle</w:t>
         </w:r>
       </w:hyperlink>
     </w:p>
@@ -94,15 +82,13 @@
         <w:t xml:space="preserve"> to operate which include ‘mqtt_client.py’ and </w:t>
       </w:r>
       <w:r>
-        <w:t xml:space="preserve">‘cadence_speed_sensor.py’. The ‘mqtt_client.py’ is a MQTT client that enables publishing to and subscribing from MQTT topics in </w:t>
-      </w:r>
-      <w:proofErr w:type="spellStart"/>
-      <w:r>
-        <w:t>HiveMQ</w:t>
-      </w:r>
-      <w:proofErr w:type="spellEnd"/>
-      <w:r>
-        <w:t xml:space="preserve"> cloud</w:t>
+        <w:t>‘cadence_sensor.py’. The ‘mqtt_client.py’</w:t>
+      </w:r>
+      <w:r>
+        <w:t xml:space="preserve"> script</w:t>
+      </w:r>
+      <w:r>
+        <w:t xml:space="preserve"> is a MQTT client that enables publishing to and subscribing from MQTT topics in HiveMQ cloud</w:t>
       </w:r>
       <w:r>
         <w:t xml:space="preserve"> and,</w:t>
@@ -144,18 +130,31 @@
         <w:t>h</w:t>
       </w:r>
       <w:r>
-        <w:t xml:space="preserve"> the necessary components such as the </w:t>
-      </w:r>
-      <w:proofErr w:type="spellStart"/>
-      <w:r>
-        <w:t>HiveMQ</w:t>
-      </w:r>
-      <w:proofErr w:type="spellEnd"/>
-      <w:r>
-        <w:t xml:space="preserve"> MQTT Broker, establishing a connection between Raspberry Pi and Arduino and much more. </w:t>
-      </w:r>
-      <w:r>
-        <w:t>The ‘cadence_speed_sensor.py’ script</w:t>
+        <w:t xml:space="preserve"> the necessary components such as the HiveMQ MQTT Broker</w:t>
+      </w:r>
+      <w:r>
+        <w:t xml:space="preserve"> and </w:t>
+      </w:r>
+      <w:r>
+        <w:t xml:space="preserve">establishing a connection </w:t>
+      </w:r>
+      <w:r>
+        <w:t xml:space="preserve">to a </w:t>
+      </w:r>
+      <w:r>
+        <w:t xml:space="preserve">Raspberry </w:t>
+      </w:r>
+      <w:r>
+        <w:t>Pi</w:t>
+      </w:r>
+      <w:r>
+        <w:t xml:space="preserve"> device</w:t>
+      </w:r>
+      <w:r>
+        <w:t xml:space="preserve">. </w:t>
+      </w:r>
+      <w:r>
+        <w:t>The ‘cadence_sensor.py’ script</w:t>
       </w:r>
       <w:r>
         <w:t xml:space="preserve"> </w:t>
@@ -173,15 +172,7 @@
         <w:t xml:space="preserve"> </w:t>
       </w:r>
       <w:r>
-        <w:t xml:space="preserve">set up </w:t>
-      </w:r>
-      <w:proofErr w:type="gramStart"/>
-      <w:r>
-        <w:t>a number of</w:t>
-      </w:r>
-      <w:proofErr w:type="gramEnd"/>
-      <w:r>
-        <w:t xml:space="preserve"> different connections </w:t>
+        <w:t xml:space="preserve">set up a number of different connections </w:t>
       </w:r>
       <w:r>
         <w:t xml:space="preserve">and also </w:t>
@@ -192,65 +183,29 @@
       <w:r>
         <w:t>publish data from the sensor to the MQTT broker.</w:t>
       </w:r>
-    </w:p>
-    <w:p>
-      <w:r>
-        <w:t xml:space="preserve">The ‘cadence_speed_sensor.py’ script </w:t>
-      </w:r>
-      <w:r>
-        <w:t xml:space="preserve">first </w:t>
-      </w:r>
-      <w:r>
-        <w:t>establishes a</w:t>
-      </w:r>
-      <w:r>
-        <w:t xml:space="preserve"> connection between Raspberry Pi and Arduino, set</w:t>
-      </w:r>
-      <w:r>
-        <w:t>s</w:t>
-      </w:r>
-      <w:r>
-        <w:t xml:space="preserve"> up the </w:t>
-      </w:r>
-      <w:proofErr w:type="spellStart"/>
-      <w:r>
-        <w:t>HiveMQ</w:t>
-      </w:r>
-      <w:proofErr w:type="spellEnd"/>
-      <w:r>
-        <w:t xml:space="preserve"> connection, set</w:t>
-      </w:r>
-      <w:r>
-        <w:t>s</w:t>
-      </w:r>
-      <w:r>
-        <w:t xml:space="preserve"> up Bluetooth Low Energy (</w:t>
-      </w:r>
-      <w:proofErr w:type="spellStart"/>
-      <w:r>
-        <w:t>adafruit_ble</w:t>
-      </w:r>
-      <w:proofErr w:type="spellEnd"/>
-      <w:r>
-        <w:t>)</w:t>
-      </w:r>
-      <w:r>
-        <w:t>, get</w:t>
-      </w:r>
-      <w:r>
-        <w:t>s</w:t>
-      </w:r>
-      <w:r>
-        <w:t xml:space="preserve"> a MQTT client connection and finally connect</w:t>
-      </w:r>
-      <w:r>
-        <w:t>s</w:t>
-      </w:r>
-      <w:r>
-        <w:t xml:space="preserve"> to the Smart Bike’s cadence sensor. It will connect to multiple cadence sensors if there are more than one Smart Bike. </w:t>
-      </w:r>
-      <w:r>
-        <w:t>Thereafter, the script will continuously get the cadence values from the sensor and publish said data to the MQTT broker.</w:t>
+      <w:r>
+        <w:t xml:space="preserve"> Some of the things that this script does includes establishing a connection with the cadence sensor and </w:t>
+      </w:r>
+      <w:r>
+        <w:t>set</w:t>
+      </w:r>
+      <w:r>
+        <w:t>ting</w:t>
+      </w:r>
+      <w:r>
+        <w:t xml:space="preserve"> up the HiveMQ connection</w:t>
+      </w:r>
+      <w:r>
+        <w:t xml:space="preserve">. </w:t>
+      </w:r>
+      <w:r>
+        <w:t>It will connect to multiple cadence sensors if there are more than one Smart Bike.</w:t>
+      </w:r>
+      <w:r>
+        <w:t xml:space="preserve"> </w:t>
+      </w:r>
+      <w:r>
+        <w:t>The folder also contains a script called ‘subsciber.py’ which basically subscribes to the cadence topic and prints everything it receives.</w:t>
       </w:r>
     </w:p>
     <w:p>
@@ -437,13 +392,7 @@
               <w:jc w:val="center"/>
             </w:pPr>
             <w:r>
-              <w:t>The pedals</w:t>
-            </w:r>
-            <w:r>
-              <w:t xml:space="preserve"> of Bike Two</w:t>
-            </w:r>
-            <w:r>
-              <w:t xml:space="preserve"> are rotating at </w:t>
+              <w:t xml:space="preserve">The pedals of Bike Two are rotating at </w:t>
             </w:r>
             <w:r>
               <w:t>89 revolutions per minute</w:t>
@@ -493,13 +442,7 @@
               <w:jc w:val="center"/>
             </w:pPr>
             <w:r>
-              <w:t>The pedals</w:t>
-            </w:r>
-            <w:r>
-              <w:t xml:space="preserve"> of Bike Two</w:t>
-            </w:r>
-            <w:r>
-              <w:t xml:space="preserve"> are rotating at </w:t>
+              <w:t xml:space="preserve">The pedals of Bike Two are rotating at </w:t>
             </w:r>
             <w:r>
               <w:t>27 revolutions per minute</w:t>
@@ -519,15 +462,7 @@
     </w:p>
     <w:p>
       <w:r>
-        <w:t xml:space="preserve">How the Wahoo Cadence Sensor fits into the architecture of the Smart Bike </w:t>
-      </w:r>
-      <w:proofErr w:type="gramStart"/>
-      <w:r>
-        <w:t>as a whole is</w:t>
-      </w:r>
-      <w:proofErr w:type="gramEnd"/>
-      <w:r>
-        <w:t xml:space="preserve"> showcased in figure 1 below. As you can see, the cadence sensor</w:t>
+        <w:t>How the Wahoo Cadence Sensor fits into the architecture of the Smart Bike as a whole is showcased in figure 1 below. As you can see, the cadence sensor</w:t>
       </w:r>
       <w:r>
         <w:t xml:space="preserve"> (which can be identified as the Wahoo Speed and Cadence Sensor)</w:t>
@@ -539,15 +474,7 @@
         <w:t xml:space="preserve">communicates </w:t>
       </w:r>
       <w:r>
-        <w:t xml:space="preserve">with a Raspberry Pi device and makes its way to the </w:t>
-      </w:r>
-      <w:proofErr w:type="spellStart"/>
-      <w:r>
-        <w:t>HiveMQ</w:t>
-      </w:r>
-      <w:proofErr w:type="spellEnd"/>
-      <w:r>
-        <w:t xml:space="preserve"> MQTT Broker and eventually </w:t>
+        <w:t xml:space="preserve">with a Raspberry Pi device and makes its way to the HiveMQ MQTT Broker and eventually </w:t>
       </w:r>
       <w:r>
         <w:t>ends up in the MongoDB database.</w:t>
@@ -641,21 +568,8 @@
         <w:t xml:space="preserve"> - </w:t>
       </w:r>
       <w:r>
-        <w:t xml:space="preserve">Suitable Architecture based on the architecture provided by Adrian </w:t>
-      </w:r>
-      <w:proofErr w:type="spellStart"/>
-      <w:r>
-        <w:t>Grigo</w:t>
-      </w:r>
-      <w:proofErr w:type="spellEnd"/>
-      <w:r>
-        <w:t xml:space="preserve"> and modified by </w:t>
-      </w:r>
-      <w:proofErr w:type="gramStart"/>
-      <w:r>
-        <w:t>myself</w:t>
-      </w:r>
-      <w:proofErr w:type="gramEnd"/>
+        <w:t>Suitable Architecture based on the architecture provided by Adrian Grigo and modified by myself</w:t>
+      </w:r>
     </w:p>
     <w:sectPr>
       <w:pgSz w:w="11906" w:h="16838"/>

</xml_diff>